<commit_message>
Further changes in the test and calibration code
</commit_message>
<xml_diff>
--- a/Callibration & tests/Test and callibration instruction.docx
+++ b/Callibration & tests/Test and callibration instruction.docx
@@ -102,13 +102,7 @@
         <w:rPr>
           <w:lang w:val="en-GB"/>
         </w:rPr>
-        <w:t xml:space="preserve"> </w:t>
-      </w:r>
-      <w:r>
-        <w:rPr>
-          <w:lang w:val="en-GB"/>
-        </w:rPr>
-        <w:t>R3 976, R5 976, R7 976, R4 4790, R2 4680, R6 9910</w:t>
+        <w:t xml:space="preserve"> R3 976, R5 976, R7 976, R4 4790, R2 4680, R6 9910</w:t>
       </w:r>
     </w:p>
     <w:p>
@@ -393,7 +387,7 @@
               <w:rPr>
                 <w:lang w:val="en-GB"/>
               </w:rPr>
-              <w:t>9910</w:t>
+              <w:t>16299</w:t>
             </w:r>
           </w:p>
         </w:tc>
@@ -812,7 +806,14 @@
               <w:rPr>
                 <w:lang w:val="en-GB"/>
               </w:rPr>
-              <w:t>Vbat</w:t>
+              <w:t>V</w:t>
+            </w:r>
+            <w:r>
+              <w:rPr>
+                <w:vertAlign w:val="subscript"/>
+                <w:lang w:val="en-GB"/>
+              </w:rPr>
+              <w:t>bat</w:t>
             </w:r>
             <w:r>
               <w:rPr>
@@ -852,7 +853,14 @@
               <w:rPr>
                 <w:lang w:val="en-GB"/>
               </w:rPr>
-              <w:t>Vpv</w:t>
+              <w:t>V</w:t>
+            </w:r>
+            <w:r>
+              <w:rPr>
+                <w:vertAlign w:val="subscript"/>
+                <w:lang w:val="en-GB"/>
+              </w:rPr>
+              <w:t>pv</w:t>
             </w:r>
             <w:r>
               <w:rPr>
@@ -892,7 +900,14 @@
               <w:rPr>
                 <w:lang w:val="en-GB"/>
               </w:rPr>
-              <w:t>Ipv</w:t>
+              <w:t>I</w:t>
+            </w:r>
+            <w:r>
+              <w:rPr>
+                <w:vertAlign w:val="subscript"/>
+                <w:lang w:val="en-GB"/>
+              </w:rPr>
+              <w:t>pv</w:t>
             </w:r>
             <w:r>
               <w:rPr>
@@ -1406,7 +1421,14 @@
               <w:rPr>
                 <w:lang w:val="en-GB"/>
               </w:rPr>
-              <w:t>Vfdbk</w:t>
+              <w:t>V</w:t>
+            </w:r>
+            <w:r>
+              <w:rPr>
+                <w:vertAlign w:val="subscript"/>
+                <w:lang w:val="en-GB"/>
+              </w:rPr>
+              <w:t>fdbk</w:t>
             </w:r>
             <w:r>
               <w:rPr>
@@ -1594,7 +1616,14 @@
               <w:rPr>
                 <w:lang w:val="en-GB"/>
               </w:rPr>
-              <w:t>Pin</w:t>
+              <w:t>P</w:t>
+            </w:r>
+            <w:r>
+              <w:rPr>
+                <w:vertAlign w:val="subscript"/>
+                <w:lang w:val="en-GB"/>
+              </w:rPr>
+              <w:t>in</w:t>
             </w:r>
             <w:r>
               <w:rPr>
@@ -1622,7 +1651,14 @@
               <w:rPr>
                 <w:lang w:val="en-GB"/>
               </w:rPr>
-              <w:t>Pout</w:t>
+              <w:t>P</w:t>
+            </w:r>
+            <w:r>
+              <w:rPr>
+                <w:vertAlign w:val="subscript"/>
+                <w:lang w:val="en-GB"/>
+              </w:rPr>
+              <w:t>out</w:t>
             </w:r>
             <w:r>
               <w:rPr>
@@ -2387,6 +2423,7 @@
   <w:style w:type="character" w:default="1" w:styleId="DefaultParagraphFont">
     <w:name w:val="Default Paragraph Font"/>
     <w:uiPriority w:val="1"/>
+    <w:semiHidden/>
     <w:unhideWhenUsed/>
   </w:style>
   <w:style w:type="table" w:default="1" w:styleId="TableNormal">

</xml_diff>